<commit_message>
remove hinding embeddings from bengali dir
</commit_message>
<xml_diff>
--- a/docs/task2_d_bengali_scores.docx
+++ b/docs/task2_d_bengali_scores.docx
@@ -155,21 +155,6 @@
                 <w:lang w:val="en-US"/>
               </w:rPr>
             </w:pPr>
-            <w:r>
-              <w:rPr>
-                <w:color w:val="212121"/>
-                <w:shd w:val="clear" w:color="auto" w:fill="FFFFFF"/>
-              </w:rPr>
-              <w:t>0.</w:t>
-            </w:r>
-            <w:r>
-              <w:rPr>
-                <w:color w:val="212121"/>
-                <w:shd w:val="clear" w:color="auto" w:fill="FFFFFF"/>
-                <w:lang w:val="en-US"/>
-              </w:rPr>
-              <w:t>70</w:t>
-            </w:r>
           </w:p>
         </w:tc>
         <w:tc>
@@ -182,14 +167,6 @@
                 <w:lang w:val="en-US"/>
               </w:rPr>
             </w:pPr>
-            <w:r>
-              <w:rPr>
-                <w:color w:val="212121"/>
-                <w:shd w:val="clear" w:color="auto" w:fill="FFFFFF"/>
-                <w:lang w:val="en-US"/>
-              </w:rPr>
-              <w:t>0.74</w:t>
-            </w:r>
           </w:p>
         </w:tc>
         <w:tc>
@@ -202,20 +179,6 @@
                 <w:lang w:val="en-US"/>
               </w:rPr>
             </w:pPr>
-            <w:r>
-              <w:rPr>
-                <w:color w:val="212121"/>
-                <w:shd w:val="clear" w:color="auto" w:fill="FFFFFF"/>
-              </w:rPr>
-              <w:t>0.</w:t>
-            </w:r>
-            <w:r>
-              <w:rPr>
-                <w:color w:val="212121"/>
-                <w:shd w:val="clear" w:color="auto" w:fill="FFFFFF"/>
-              </w:rPr>
-              <w:t>69</w:t>
-            </w:r>
           </w:p>
         </w:tc>
         <w:tc>
@@ -228,21 +191,6 @@
                 <w:lang w:val="en-US"/>
               </w:rPr>
             </w:pPr>
-            <w:r>
-              <w:rPr>
-                <w:color w:val="212121"/>
-                <w:shd w:val="clear" w:color="auto" w:fill="FFFFFF"/>
-              </w:rPr>
-              <w:t>0.</w:t>
-            </w:r>
-            <w:r>
-              <w:rPr>
-                <w:color w:val="212121"/>
-                <w:shd w:val="clear" w:color="auto" w:fill="FFFFFF"/>
-                <w:lang w:val="en-US"/>
-              </w:rPr>
-              <w:t>68</w:t>
-            </w:r>
           </w:p>
         </w:tc>
       </w:tr>

</xml_diff>

<commit_message>
add classification scores for bengali with models
</commit_message>
<xml_diff>
--- a/docs/task2_d_bengali_scores.docx
+++ b/docs/task2_d_bengali_scores.docx
@@ -155,6 +155,12 @@
                 <w:lang w:val="en-US"/>
               </w:rPr>
             </w:pPr>
+            <w:r>
+              <w:rPr>
+                <w:lang w:val="en-US"/>
+              </w:rPr>
+              <w:t>0.70</w:t>
+            </w:r>
           </w:p>
         </w:tc>
         <w:tc>
@@ -167,6 +173,12 @@
                 <w:lang w:val="en-US"/>
               </w:rPr>
             </w:pPr>
+            <w:r>
+              <w:rPr>
+                <w:lang w:val="en-US"/>
+              </w:rPr>
+              <w:t>0.76</w:t>
+            </w:r>
           </w:p>
         </w:tc>
         <w:tc>
@@ -179,6 +191,12 @@
                 <w:lang w:val="en-US"/>
               </w:rPr>
             </w:pPr>
+            <w:r>
+              <w:rPr>
+                <w:lang w:val="en-US"/>
+              </w:rPr>
+              <w:t>0.69</w:t>
+            </w:r>
           </w:p>
         </w:tc>
         <w:tc>
@@ -191,6 +209,12 @@
                 <w:lang w:val="en-US"/>
               </w:rPr>
             </w:pPr>
+            <w:r>
+              <w:rPr>
+                <w:lang w:val="en-US"/>
+              </w:rPr>
+              <w:t>0.68</w:t>
+            </w:r>
           </w:p>
         </w:tc>
       </w:tr>
@@ -229,7 +253,19 @@
           <w:tcPr>
             <w:tcW w:w="1136" w:type="dxa"/>
           </w:tcPr>
-          <w:p/>
+          <w:p>
+            <w:pPr>
+              <w:rPr>
+                <w:lang w:val="en-US"/>
+              </w:rPr>
+            </w:pPr>
+            <w:r>
+              <w:rPr>
+                <w:lang w:val="en-US"/>
+              </w:rPr>
+              <w:t>0.65</w:t>
+            </w:r>
+          </w:p>
         </w:tc>
         <w:tc>
           <w:tcPr>
@@ -241,6 +277,12 @@
                 <w:lang w:val="en-US"/>
               </w:rPr>
             </w:pPr>
+            <w:r>
+              <w:rPr>
+                <w:lang w:val="en-US"/>
+              </w:rPr>
+              <w:t>0.66</w:t>
+            </w:r>
           </w:p>
         </w:tc>
         <w:tc>
@@ -253,6 +295,12 @@
                 <w:lang w:val="en-US"/>
               </w:rPr>
             </w:pPr>
+            <w:r>
+              <w:rPr>
+                <w:lang w:val="en-US"/>
+              </w:rPr>
+              <w:t>0.64</w:t>
+            </w:r>
           </w:p>
         </w:tc>
         <w:tc>
@@ -265,6 +313,12 @@
                 <w:lang w:val="en-US"/>
               </w:rPr>
             </w:pPr>
+            <w:r>
+              <w:rPr>
+                <w:lang w:val="en-US"/>
+              </w:rPr>
+              <w:t>0.63</w:t>
+            </w:r>
           </w:p>
         </w:tc>
       </w:tr>
@@ -309,6 +363,12 @@
                 <w:lang w:val="en-US"/>
               </w:rPr>
             </w:pPr>
+            <w:r>
+              <w:rPr>
+                <w:lang w:val="en-US"/>
+              </w:rPr>
+              <w:t>0.47</w:t>
+            </w:r>
           </w:p>
         </w:tc>
         <w:tc>
@@ -321,6 +381,12 @@
                 <w:lang w:val="en-US"/>
               </w:rPr>
             </w:pPr>
+            <w:r>
+              <w:rPr>
+                <w:lang w:val="en-US"/>
+              </w:rPr>
+              <w:t>0.47</w:t>
+            </w:r>
           </w:p>
         </w:tc>
         <w:tc>
@@ -333,6 +399,12 @@
                 <w:lang w:val="en-US"/>
               </w:rPr>
             </w:pPr>
+            <w:r>
+              <w:rPr>
+                <w:lang w:val="en-US"/>
+              </w:rPr>
+              <w:t>0.47</w:t>
+            </w:r>
           </w:p>
         </w:tc>
         <w:tc>
@@ -345,6 +417,12 @@
                 <w:lang w:val="en-US"/>
               </w:rPr>
             </w:pPr>
+            <w:r>
+              <w:rPr>
+                <w:lang w:val="en-US"/>
+              </w:rPr>
+              <w:t>0.47</w:t>
+            </w:r>
           </w:p>
         </w:tc>
       </w:tr>
@@ -369,7 +447,7 @@
               <w:rPr>
                 <w:lang w:val="en-US"/>
               </w:rPr>
-              <w:t>256</w:t>
+              <w:t>32</w:t>
             </w:r>
             <w:r>
               <w:rPr>
@@ -381,13 +459,25 @@
               <w:rPr>
                 <w:lang w:val="en-US"/>
               </w:rPr>
-              <w:t>1</w:t>
-            </w:r>
-            <w:r>
-              <w:rPr>
-                <w:lang w:val="en-US"/>
-              </w:rPr>
-              <w:t>, batch= 32)</w:t>
+              <w:t>2</w:t>
+            </w:r>
+            <w:r>
+              <w:rPr>
+                <w:lang w:val="en-US"/>
+              </w:rPr>
+              <w:t xml:space="preserve">, batch= </w:t>
+            </w:r>
+            <w:r>
+              <w:rPr>
+                <w:lang w:val="en-US"/>
+              </w:rPr>
+              <w:t>64</w:t>
+            </w:r>
+            <w:r>
+              <w:rPr>
+                <w:lang w:val="en-US"/>
+              </w:rPr>
+              <w:t>)</w:t>
             </w:r>
           </w:p>
         </w:tc>
@@ -401,6 +491,12 @@
                 <w:lang w:val="en-US"/>
               </w:rPr>
             </w:pPr>
+            <w:r>
+              <w:rPr>
+                <w:lang w:val="en-US"/>
+              </w:rPr>
+              <w:t>0.68</w:t>
+            </w:r>
           </w:p>
         </w:tc>
         <w:tc>
@@ -413,6 +509,12 @@
                 <w:lang w:val="en-US"/>
               </w:rPr>
             </w:pPr>
+            <w:r>
+              <w:rPr>
+                <w:lang w:val="en-US"/>
+              </w:rPr>
+              <w:t>0.75</w:t>
+            </w:r>
           </w:p>
         </w:tc>
         <w:tc>
@@ -425,6 +527,12 @@
                 <w:lang w:val="en-US"/>
               </w:rPr>
             </w:pPr>
+            <w:r>
+              <w:rPr>
+                <w:lang w:val="en-US"/>
+              </w:rPr>
+              <w:t>0.67</w:t>
+            </w:r>
           </w:p>
         </w:tc>
         <w:tc>
@@ -437,6 +545,12 @@
                 <w:lang w:val="en-US"/>
               </w:rPr>
             </w:pPr>
+            <w:r>
+              <w:rPr>
+                <w:lang w:val="en-US"/>
+              </w:rPr>
+              <w:t>0.65</w:t>
+            </w:r>
           </w:p>
         </w:tc>
       </w:tr>
@@ -461,19 +575,37 @@
               <w:rPr>
                 <w:lang w:val="en-US"/>
               </w:rPr>
-              <w:t>64</w:t>
-            </w:r>
-            <w:r>
-              <w:rPr>
-                <w:lang w:val="en-US"/>
-              </w:rPr>
-              <w:t xml:space="preserve">, layers =2, batch= </w:t>
-            </w:r>
-            <w:r>
-              <w:rPr>
-                <w:lang w:val="en-US"/>
-              </w:rPr>
-              <w:t>64</w:t>
+              <w:t>32</w:t>
+            </w:r>
+            <w:r>
+              <w:rPr>
+                <w:lang w:val="en-US"/>
+              </w:rPr>
+              <w:t>, layers =</w:t>
+            </w:r>
+            <w:r>
+              <w:rPr>
+                <w:lang w:val="en-US"/>
+              </w:rPr>
+              <w:t>4</w:t>
+            </w:r>
+            <w:r>
+              <w:rPr>
+                <w:lang w:val="en-US"/>
+              </w:rPr>
+              <w:t>,</w:t>
+            </w:r>
+            <w:r>
+              <w:rPr>
+                <w:lang w:val="en-US"/>
+              </w:rPr>
+              <w:t xml:space="preserve"> batch= </w:t>
+            </w:r>
+            <w:r>
+              <w:rPr>
+                <w:lang w:val="en-US"/>
+              </w:rPr>
+              <w:t>128</w:t>
             </w:r>
             <w:r>
               <w:rPr>
@@ -493,11 +625,243 @@
                 <w:lang w:val="en-US"/>
               </w:rPr>
             </w:pPr>
+            <w:r>
+              <w:rPr>
+                <w:lang w:val="en-US"/>
+              </w:rPr>
+              <w:t>0.75</w:t>
+            </w:r>
           </w:p>
         </w:tc>
         <w:tc>
           <w:tcPr>
             <w:tcW w:w="1110" w:type="dxa"/>
+          </w:tcPr>
+          <w:p>
+            <w:pPr>
+              <w:rPr>
+                <w:lang w:val="en-US"/>
+              </w:rPr>
+            </w:pPr>
+            <w:r>
+              <w:rPr>
+                <w:lang w:val="en-US"/>
+              </w:rPr>
+              <w:t>0.75</w:t>
+            </w:r>
+          </w:p>
+        </w:tc>
+        <w:tc>
+          <w:tcPr>
+            <w:tcW w:w="860" w:type="dxa"/>
+          </w:tcPr>
+          <w:p>
+            <w:pPr>
+              <w:rPr>
+                <w:lang w:val="en-US"/>
+              </w:rPr>
+            </w:pPr>
+            <w:r>
+              <w:rPr>
+                <w:lang w:val="en-US"/>
+              </w:rPr>
+              <w:t>0.75</w:t>
+            </w:r>
+          </w:p>
+        </w:tc>
+        <w:tc>
+          <w:tcPr>
+            <w:tcW w:w="1166" w:type="dxa"/>
+          </w:tcPr>
+          <w:p>
+            <w:pPr>
+              <w:rPr>
+                <w:lang w:val="en-US"/>
+              </w:rPr>
+            </w:pPr>
+            <w:r>
+              <w:rPr>
+                <w:lang w:val="en-US"/>
+              </w:rPr>
+              <w:t>0.75</w:t>
+            </w:r>
+          </w:p>
+        </w:tc>
+      </w:tr>
+      <w:tr>
+        <w:tc>
+          <w:tcPr>
+            <w:tcW w:w="4744" w:type="dxa"/>
+          </w:tcPr>
+          <w:p>
+            <w:pPr>
+              <w:rPr>
+                <w:lang w:val="en-US"/>
+              </w:rPr>
+            </w:pPr>
+            <w:r>
+              <w:rPr>
+                <w:lang w:val="en-US"/>
+              </w:rPr>
+              <w:t>LSTM (hidden =</w:t>
+            </w:r>
+            <w:r>
+              <w:rPr>
+                <w:lang w:val="en-US"/>
+              </w:rPr>
+              <w:t>32</w:t>
+            </w:r>
+            <w:r>
+              <w:rPr>
+                <w:lang w:val="en-US"/>
+              </w:rPr>
+              <w:t>, layers =</w:t>
+            </w:r>
+            <w:r>
+              <w:rPr>
+                <w:lang w:val="en-US"/>
+              </w:rPr>
+              <w:t>6</w:t>
+            </w:r>
+            <w:r>
+              <w:rPr>
+                <w:lang w:val="en-US"/>
+              </w:rPr>
+              <w:t>, batch= 128)</w:t>
+            </w:r>
+          </w:p>
+        </w:tc>
+        <w:tc>
+          <w:tcPr>
+            <w:tcW w:w="1136" w:type="dxa"/>
+          </w:tcPr>
+          <w:p>
+            <w:pPr>
+              <w:rPr>
+                <w:lang w:val="en-US"/>
+              </w:rPr>
+            </w:pPr>
+            <w:r>
+              <w:rPr>
+                <w:lang w:val="en-US"/>
+              </w:rPr>
+              <w:t>0.78</w:t>
+            </w:r>
+          </w:p>
+        </w:tc>
+        <w:tc>
+          <w:tcPr>
+            <w:tcW w:w="1110" w:type="dxa"/>
+          </w:tcPr>
+          <w:p>
+            <w:pPr>
+              <w:rPr>
+                <w:lang w:val="en-US"/>
+              </w:rPr>
+            </w:pPr>
+            <w:r>
+              <w:rPr>
+                <w:lang w:val="en-US"/>
+              </w:rPr>
+              <w:t>0.78</w:t>
+            </w:r>
+          </w:p>
+        </w:tc>
+        <w:tc>
+          <w:tcPr>
+            <w:tcW w:w="860" w:type="dxa"/>
+          </w:tcPr>
+          <w:p>
+            <w:pPr>
+              <w:rPr>
+                <w:lang w:val="en-US"/>
+              </w:rPr>
+            </w:pPr>
+            <w:r>
+              <w:rPr>
+                <w:lang w:val="en-US"/>
+              </w:rPr>
+              <w:t>0.7</w:t>
+            </w:r>
+            <w:r>
+              <w:rPr>
+                <w:lang w:val="en-US"/>
+              </w:rPr>
+              <w:t>7</w:t>
+            </w:r>
+          </w:p>
+        </w:tc>
+        <w:tc>
+          <w:tcPr>
+            <w:tcW w:w="1166" w:type="dxa"/>
+          </w:tcPr>
+          <w:p>
+            <w:pPr>
+              <w:rPr>
+                <w:lang w:val="en-US"/>
+              </w:rPr>
+            </w:pPr>
+            <w:r>
+              <w:rPr>
+                <w:lang w:val="en-US"/>
+              </w:rPr>
+              <w:t>0.7</w:t>
+            </w:r>
+            <w:r>
+              <w:rPr>
+                <w:lang w:val="en-US"/>
+              </w:rPr>
+              <w:t>7</w:t>
+            </w:r>
+          </w:p>
+        </w:tc>
+      </w:tr>
+      <w:tr>
+        <w:tc>
+          <w:tcPr>
+            <w:tcW w:w="4744" w:type="dxa"/>
+          </w:tcPr>
+          <w:p>
+            <w:pPr>
+              <w:rPr>
+                <w:lang w:val="en-US"/>
+              </w:rPr>
+            </w:pPr>
+            <w:r>
+              <w:rPr>
+                <w:lang w:val="en-US"/>
+              </w:rPr>
+              <w:t>LSTM (hidden =</w:t>
+            </w:r>
+            <w:r>
+              <w:rPr>
+                <w:lang w:val="en-US"/>
+              </w:rPr>
+              <w:t>32</w:t>
+            </w:r>
+            <w:r>
+              <w:rPr>
+                <w:lang w:val="en-US"/>
+              </w:rPr>
+              <w:t>, layers =</w:t>
+            </w:r>
+            <w:r>
+              <w:rPr>
+                <w:lang w:val="en-US"/>
+              </w:rPr>
+              <w:t>8</w:t>
+            </w:r>
+            <w:r>
+              <w:rPr>
+                <w:lang w:val="en-US"/>
+              </w:rPr>
+              <w:t>, batch= 128)</w:t>
+            </w:r>
+          </w:p>
+        </w:tc>
+        <w:tc>
+          <w:tcPr>
+            <w:tcW w:w="1136" w:type="dxa"/>
           </w:tcPr>
           <w:p>
             <w:pPr>
@@ -507,107 +871,27 @@
                 <w:lang w:val="en-US"/>
               </w:rPr>
             </w:pPr>
-          </w:p>
-        </w:tc>
-        <w:tc>
-          <w:tcPr>
-            <w:tcW w:w="860" w:type="dxa"/>
-          </w:tcPr>
-          <w:p>
-            <w:pPr>
+            <w:r>
               <w:rPr>
                 <w:b/>
                 <w:bCs/>
                 <w:lang w:val="en-US"/>
               </w:rPr>
-            </w:pPr>
-          </w:p>
-        </w:tc>
-        <w:tc>
-          <w:tcPr>
-            <w:tcW w:w="1166" w:type="dxa"/>
-          </w:tcPr>
-          <w:p>
-            <w:pPr>
-              <w:rPr>
-                <w:lang w:val="en-US"/>
-              </w:rPr>
-            </w:pPr>
-          </w:p>
-        </w:tc>
-      </w:tr>
-      <w:tr>
-        <w:tc>
-          <w:tcPr>
-            <w:tcW w:w="4744" w:type="dxa"/>
-          </w:tcPr>
-          <w:p>
-            <w:pPr>
-              <w:rPr>
-                <w:lang w:val="en-US"/>
-              </w:rPr>
-            </w:pPr>
-            <w:r>
-              <w:rPr>
-                <w:lang w:val="en-US"/>
-              </w:rPr>
-              <w:t xml:space="preserve">LSTM (hidden =64, layers =4, batch= </w:t>
-            </w:r>
-            <w:r>
-              <w:rPr>
-                <w:lang w:val="en-US"/>
-              </w:rPr>
-              <w:t>128</w:t>
-            </w:r>
-            <w:r>
-              <w:rPr>
-                <w:lang w:val="en-US"/>
-              </w:rPr>
-              <w:t>)</w:t>
-            </w:r>
-          </w:p>
-        </w:tc>
-        <w:tc>
-          <w:tcPr>
-            <w:tcW w:w="1136" w:type="dxa"/>
-          </w:tcPr>
-          <w:p>
-            <w:pPr>
+              <w:t>0.</w:t>
+            </w:r>
+            <w:r>
               <w:rPr>
                 <w:b/>
                 <w:bCs/>
                 <w:lang w:val="en-US"/>
               </w:rPr>
-            </w:pPr>
+              <w:t>80</w:t>
+            </w:r>
           </w:p>
         </w:tc>
         <w:tc>
           <w:tcPr>
             <w:tcW w:w="1110" w:type="dxa"/>
-          </w:tcPr>
-          <w:p>
-            <w:pPr>
-              <w:rPr>
-                <w:lang w:val="en-US"/>
-              </w:rPr>
-            </w:pPr>
-          </w:p>
-        </w:tc>
-        <w:tc>
-          <w:tcPr>
-            <w:tcW w:w="860" w:type="dxa"/>
-          </w:tcPr>
-          <w:p>
-            <w:pPr>
-              <w:rPr>
-                <w:lang w:val="en-US"/>
-              </w:rPr>
-            </w:pPr>
-          </w:p>
-        </w:tc>
-        <w:tc>
-          <w:tcPr>
-            <w:tcW w:w="1166" w:type="dxa"/>
           </w:tcPr>
           <w:p>
             <w:pPr>
@@ -617,54 +901,14 @@
                 <w:lang w:val="en-US"/>
               </w:rPr>
             </w:pPr>
-          </w:p>
-        </w:tc>
-      </w:tr>
-      <w:tr>
-        <w:tc>
-          <w:tcPr>
-            <w:tcW w:w="4744" w:type="dxa"/>
-          </w:tcPr>
-          <w:p>
-            <w:pPr>
-              <w:rPr>
-                <w:lang w:val="en-US"/>
-              </w:rPr>
-            </w:pPr>
-            <w:r>
-              <w:rPr>
-                <w:lang w:val="en-US"/>
-              </w:rPr>
-              <w:t>LSTM (hidden =128, layers =4, batch= 128)</w:t>
-            </w:r>
-          </w:p>
-        </w:tc>
-        <w:tc>
-          <w:tcPr>
-            <w:tcW w:w="1136" w:type="dxa"/>
-          </w:tcPr>
-          <w:p>
-            <w:pPr>
-              <w:rPr>
-                <w:color w:val="212121"/>
-                <w:shd w:val="clear" w:color="auto" w:fill="FFFFFF"/>
-                <w:lang w:val="en-US"/>
-              </w:rPr>
-            </w:pPr>
-          </w:p>
-        </w:tc>
-        <w:tc>
-          <w:tcPr>
-            <w:tcW w:w="1110" w:type="dxa"/>
-          </w:tcPr>
-          <w:p>
-            <w:pPr>
-              <w:rPr>
-                <w:color w:val="212121"/>
-                <w:shd w:val="clear" w:color="auto" w:fill="FFFFFF"/>
-                <w:lang w:val="en-US"/>
-              </w:rPr>
-            </w:pPr>
+            <w:r>
+              <w:rPr>
+                <w:b/>
+                <w:bCs/>
+                <w:lang w:val="en-US"/>
+              </w:rPr>
+              <w:t>0.81</w:t>
+            </w:r>
           </w:p>
         </w:tc>
         <w:tc>
@@ -674,11 +918,19 @@
           <w:p>
             <w:pPr>
               <w:rPr>
-                <w:color w:val="212121"/>
-                <w:shd w:val="clear" w:color="auto" w:fill="FFFFFF"/>
-                <w:lang w:val="en-US"/>
-              </w:rPr>
-            </w:pPr>
+                <w:b/>
+                <w:bCs/>
+                <w:lang w:val="en-US"/>
+              </w:rPr>
+            </w:pPr>
+            <w:r>
+              <w:rPr>
+                <w:b/>
+                <w:bCs/>
+                <w:lang w:val="en-US"/>
+              </w:rPr>
+              <w:t>0.80</w:t>
+            </w:r>
           </w:p>
         </w:tc>
         <w:tc>
@@ -688,11 +940,19 @@
           <w:p>
             <w:pPr>
               <w:rPr>
-                <w:color w:val="212121"/>
-                <w:shd w:val="clear" w:color="auto" w:fill="FFFFFF"/>
-                <w:lang w:val="en-US"/>
-              </w:rPr>
-            </w:pPr>
+                <w:b/>
+                <w:bCs/>
+                <w:lang w:val="en-US"/>
+              </w:rPr>
+            </w:pPr>
+            <w:r>
+              <w:rPr>
+                <w:b/>
+                <w:bCs/>
+                <w:lang w:val="en-US"/>
+              </w:rPr>
+              <w:t>0.80</w:t>
+            </w:r>
           </w:p>
         </w:tc>
       </w:tr>
@@ -710,26 +970,11 @@
           <w:lang w:val="en-US"/>
         </w:rPr>
       </w:pPr>
-    </w:p>
-    <w:p>
-      <w:pPr>
-        <w:rPr>
-          <w:lang w:val="en-US"/>
-        </w:rPr>
-      </w:pPr>
-      <w:proofErr w:type="spellStart"/>
       <w:r>
         <w:rPr>
           <w:lang w:val="en-US"/>
         </w:rPr>
-        <w:t>Oscam</w:t>
-      </w:r>
-      <w:proofErr w:type="spellEnd"/>
-      <w:r>
-        <w:rPr>
-          <w:lang w:val="en-US"/>
-        </w:rPr>
-        <w:t xml:space="preserve"> razer + Universal theorem</w:t>
+        <w:t>Oscam razer + Universal theorem</w:t>
       </w:r>
     </w:p>
     <w:p>

</xml_diff>